<commit_message>
10/10 Eye safety for proximity Sensing using IR diodes
</commit_message>
<xml_diff>
--- a/OBJ 1 - IMPLEMENTACION/9 - Pupilometría infrarroja/Reading of articles.docx
+++ b/OBJ 1 - IMPLEMENTACION/9 - Pupilometría infrarroja/Reading of articles.docx
@@ -5,11 +5,15 @@
     <w:p>
       <w:pPr>
         <w:rPr>
-          <w:lang w:val="en-US"/>
-        </w:rPr>
-      </w:pPr>
-      <w:r>
-        <w:rPr>
+          <w:b/>
+          <w:bCs/>
+          <w:lang w:val="en-US"/>
+        </w:rPr>
+      </w:pPr>
+      <w:r>
+        <w:rPr>
+          <w:b/>
+          <w:bCs/>
           <w:lang w:val="en-US"/>
         </w:rPr>
         <w:t>Computer Vision Based Systems for Human Pupillary Behaviour Evaluation: A systematic review of the literature</w:t>
@@ -283,6 +287,508 @@
           <w:lang w:val="en-US"/>
         </w:rPr>
         <w:t>systems?</w:t>
+      </w:r>
+    </w:p>
+    <w:p>
+      <w:pPr>
+        <w:rPr>
+          <w:b/>
+          <w:bCs/>
+          <w:lang w:val="en-US"/>
+        </w:rPr>
+      </w:pPr>
+      <w:r>
+        <w:rPr>
+          <w:b/>
+          <w:bCs/>
+          <w:lang w:val="en-US"/>
+        </w:rPr>
+        <w:t>Eye Safety for Proximity Sensing using Infrared Light-emitting Diodes</w:t>
+      </w:r>
+    </w:p>
+    <w:p>
+      <w:pPr>
+        <w:pStyle w:val="ListParagraph"/>
+        <w:numPr>
+          <w:ilvl w:val="0"/>
+          <w:numId w:val="1"/>
+        </w:numPr>
+        <w:rPr>
+          <w:lang w:val="en-US"/>
+        </w:rPr>
+      </w:pPr>
+      <w:r>
+        <w:rPr>
+          <w:lang w:val="en-US"/>
+        </w:rPr>
+        <w:t xml:space="preserve">All consumer products that emit light radiation </w:t>
+      </w:r>
+      <w:r>
+        <w:rPr>
+          <w:lang w:val="en-US"/>
+        </w:rPr>
+        <w:t>–</w:t>
+      </w:r>
+      <w:r>
+        <w:rPr>
+          <w:lang w:val="en-US"/>
+        </w:rPr>
+        <w:t xml:space="preserve"> whether</w:t>
+      </w:r>
+      <w:r>
+        <w:rPr>
+          <w:lang w:val="en-US"/>
+        </w:rPr>
+        <w:t xml:space="preserve"> </w:t>
+      </w:r>
+      <w:r>
+        <w:rPr>
+          <w:lang w:val="en-US"/>
+        </w:rPr>
+        <w:t>visible, ultraviolet, or infrared - must adhere to international</w:t>
+      </w:r>
+      <w:r>
+        <w:rPr>
+          <w:lang w:val="en-US"/>
+        </w:rPr>
+        <w:t xml:space="preserve"> </w:t>
+      </w:r>
+      <w:r>
+        <w:rPr>
+          <w:lang w:val="en-US"/>
+        </w:rPr>
+        <w:t>standards that specify exposure limits for human eye safety.</w:t>
+      </w:r>
+    </w:p>
+    <w:p>
+      <w:pPr>
+        <w:pStyle w:val="ListParagraph"/>
+        <w:numPr>
+          <w:ilvl w:val="0"/>
+          <w:numId w:val="1"/>
+        </w:numPr>
+        <w:rPr>
+          <w:lang w:val="en-US"/>
+        </w:rPr>
+      </w:pPr>
+      <w:r>
+        <w:rPr>
+          <w:lang w:val="en-US"/>
+        </w:rPr>
+        <w:t>This Application Note serves as a guide for the</w:t>
+      </w:r>
+      <w:r>
+        <w:rPr>
+          <w:lang w:val="en-US"/>
+        </w:rPr>
+        <w:t xml:space="preserve"> </w:t>
+      </w:r>
+      <w:r>
+        <w:rPr>
+          <w:lang w:val="en-US"/>
+        </w:rPr>
+        <w:t>product designer to Human Eye Safety when using Infrared</w:t>
+      </w:r>
+      <w:r>
+        <w:rPr>
+          <w:lang w:val="en-US"/>
+        </w:rPr>
+        <w:t xml:space="preserve"> </w:t>
+      </w:r>
+      <w:r>
+        <w:rPr>
+          <w:lang w:val="en-US"/>
+        </w:rPr>
+        <w:t>light-emitting diodes in consumer products.</w:t>
+      </w:r>
+    </w:p>
+    <w:p>
+      <w:pPr>
+        <w:pStyle w:val="ListParagraph"/>
+        <w:numPr>
+          <w:ilvl w:val="0"/>
+          <w:numId w:val="1"/>
+        </w:numPr>
+        <w:rPr>
+          <w:lang w:val="en-US"/>
+        </w:rPr>
+      </w:pPr>
+      <w:r>
+        <w:rPr>
+          <w:lang w:val="en-US"/>
+        </w:rPr>
+        <w:t>Photobiological</w:t>
+      </w:r>
+      <w:r>
+        <w:rPr>
+          <w:lang w:val="en-US"/>
+        </w:rPr>
+        <w:t xml:space="preserve"> </w:t>
+      </w:r>
+      <w:r>
+        <w:rPr>
+          <w:lang w:val="en-US"/>
+        </w:rPr>
+        <w:t>effects of exposure to near-infrared radiation are reviewed</w:t>
+      </w:r>
+      <w:r>
+        <w:rPr>
+          <w:lang w:val="en-US"/>
+        </w:rPr>
+        <w:t xml:space="preserve"> </w:t>
+      </w:r>
+      <w:r>
+        <w:rPr>
+          <w:lang w:val="en-US"/>
+        </w:rPr>
+        <w:t>first, followed by brief explanations of the relevant sections of</w:t>
+      </w:r>
+      <w:r>
+        <w:rPr>
+          <w:lang w:val="en-US"/>
+        </w:rPr>
+        <w:t xml:space="preserve"> </w:t>
+      </w:r>
+      <w:r>
+        <w:rPr>
+          <w:lang w:val="en-US"/>
+        </w:rPr>
+        <w:t>the IEC-62471 Standard document. Next, the Intersil</w:t>
+      </w:r>
+      <w:r>
+        <w:rPr>
+          <w:lang w:val="en-US"/>
+        </w:rPr>
+        <w:t xml:space="preserve"> </w:t>
+      </w:r>
+      <w:r>
+        <w:rPr>
+          <w:lang w:val="en-US"/>
+        </w:rPr>
+        <w:t>Eye Safety Calculator is described.</w:t>
+      </w:r>
+    </w:p>
+    <w:p>
+      <w:pPr>
+        <w:pStyle w:val="ListParagraph"/>
+        <w:numPr>
+          <w:ilvl w:val="0"/>
+          <w:numId w:val="1"/>
+        </w:numPr>
+        <w:rPr>
+          <w:lang w:val="en-US"/>
+        </w:rPr>
+      </w:pPr>
+      <w:r>
+        <w:rPr>
+          <w:lang w:val="en-US"/>
+        </w:rPr>
+        <w:t>Infrared, visible or ultraviolet electromagnetic radiation, in</w:t>
+      </w:r>
+      <w:r>
+        <w:rPr>
+          <w:lang w:val="en-US"/>
+        </w:rPr>
+        <w:t xml:space="preserve"> </w:t>
+      </w:r>
+      <w:r>
+        <w:rPr>
+          <w:lang w:val="en-US"/>
+        </w:rPr>
+        <w:t>sufficient concentrations</w:t>
+      </w:r>
+      <w:r>
+        <w:rPr>
+          <w:lang w:val="en-US"/>
+        </w:rPr>
+        <w:t>, can cause damage to the human</w:t>
+      </w:r>
+      <w:r>
+        <w:rPr>
+          <w:lang w:val="en-US"/>
+        </w:rPr>
+        <w:t xml:space="preserve"> </w:t>
+      </w:r>
+      <w:r>
+        <w:rPr>
+          <w:lang w:val="en-US"/>
+        </w:rPr>
+        <w:t>eye.</w:t>
+      </w:r>
+    </w:p>
+    <w:p>
+      <w:pPr>
+        <w:pStyle w:val="ListParagraph"/>
+        <w:numPr>
+          <w:ilvl w:val="0"/>
+          <w:numId w:val="1"/>
+        </w:numPr>
+        <w:rPr>
+          <w:lang w:val="en-US"/>
+        </w:rPr>
+      </w:pPr>
+      <w:r>
+        <w:rPr>
+          <w:lang w:val="en-US"/>
+        </w:rPr>
+        <w:t>W</w:t>
+      </w:r>
+      <w:r>
+        <w:rPr>
+          <w:lang w:val="en-US"/>
+        </w:rPr>
+        <w:t>ith increases in LED efficiency</w:t>
+      </w:r>
+      <w:r>
+        <w:rPr>
+          <w:lang w:val="en-US"/>
+        </w:rPr>
+        <w:t xml:space="preserve"> </w:t>
+      </w:r>
+      <w:r>
+        <w:rPr>
+          <w:lang w:val="en-US"/>
+        </w:rPr>
+        <w:t>and power, especially with application for Proximity sensing,</w:t>
+      </w:r>
+      <w:r>
+        <w:rPr>
+          <w:lang w:val="en-US"/>
+        </w:rPr>
+        <w:t xml:space="preserve"> </w:t>
+      </w:r>
+      <w:r>
+        <w:rPr>
+          <w:lang w:val="en-US"/>
+        </w:rPr>
+        <w:t>which provides more chance for direct contact with the eye, it</w:t>
+      </w:r>
+      <w:r>
+        <w:rPr>
+          <w:lang w:val="en-US"/>
+        </w:rPr>
+        <w:t xml:space="preserve"> </w:t>
+      </w:r>
+      <w:r>
+        <w:rPr>
+          <w:lang w:val="en-US"/>
+        </w:rPr>
+        <w:t>is critical to understand the effects of this type of exposure</w:t>
+      </w:r>
+      <w:r>
+        <w:rPr>
+          <w:lang w:val="en-US"/>
+        </w:rPr>
+        <w:t>.</w:t>
+      </w:r>
+    </w:p>
+    <w:p>
+      <w:pPr>
+        <w:pStyle w:val="ListParagraph"/>
+        <w:numPr>
+          <w:ilvl w:val="0"/>
+          <w:numId w:val="1"/>
+        </w:numPr>
+        <w:rPr>
+          <w:lang w:val="en-US"/>
+        </w:rPr>
+      </w:pPr>
+      <w:r>
+        <w:rPr>
+          <w:lang w:val="en-US"/>
+        </w:rPr>
+        <w:t>The human eye can withstand only a finite amount of optical</w:t>
+      </w:r>
+      <w:r>
+        <w:rPr>
+          <w:lang w:val="en-US"/>
+        </w:rPr>
+        <w:t xml:space="preserve"> </w:t>
+      </w:r>
+      <w:r>
+        <w:rPr>
+          <w:lang w:val="en-US"/>
+        </w:rPr>
+        <w:t>radiation, beyond which it can be irreversibly damaged</w:t>
+      </w:r>
+      <w:r>
+        <w:rPr>
+          <w:lang w:val="en-US"/>
+        </w:rPr>
+        <w:t>.</w:t>
+      </w:r>
+    </w:p>
+    <w:p>
+      <w:pPr>
+        <w:pStyle w:val="ListParagraph"/>
+        <w:numPr>
+          <w:ilvl w:val="0"/>
+          <w:numId w:val="1"/>
+        </w:numPr>
+        <w:rPr>
+          <w:lang w:val="en-US"/>
+        </w:rPr>
+      </w:pPr>
+      <w:r>
+        <w:rPr>
+          <w:lang w:val="en-US"/>
+        </w:rPr>
+        <w:lastRenderedPageBreak/>
+        <w:t>While human eye damage is much more acute from Ultraviolet</w:t>
+      </w:r>
+      <w:r>
+        <w:rPr>
+          <w:lang w:val="en-US"/>
+        </w:rPr>
+        <w:t xml:space="preserve"> </w:t>
+      </w:r>
+      <w:r>
+        <w:rPr>
+          <w:lang w:val="en-US"/>
+        </w:rPr>
+        <w:t>(UV) and short-wavelength Blue-light exposure, excessive</w:t>
+      </w:r>
+      <w:r>
+        <w:rPr>
+          <w:lang w:val="en-US"/>
+        </w:rPr>
+        <w:t xml:space="preserve"> </w:t>
+      </w:r>
+      <w:r>
+        <w:rPr>
+          <w:lang w:val="en-US"/>
+        </w:rPr>
+        <w:t>exposure to Near-Infrared (NIR, ~700nm to 1400nm</w:t>
+      </w:r>
+      <w:r>
+        <w:rPr>
+          <w:lang w:val="en-US"/>
+        </w:rPr>
+        <w:t xml:space="preserve"> </w:t>
+      </w:r>
+      <w:r>
+        <w:rPr>
+          <w:lang w:val="en-US"/>
+        </w:rPr>
+        <w:t>wavelength) can cause damage to the cornea and the retina.</w:t>
+      </w:r>
+      <w:r>
+        <w:rPr>
+          <w:rFonts w:ascii="FranklinGothic-Medium" w:hAnsi="FranklinGothic-Medium" w:cs="FranklinGothic-Medium"/>
+          <w:kern w:val="0"/>
+          <w:sz w:val="18"/>
+          <w:szCs w:val="18"/>
+          <w:lang w:val="en-US"/>
+        </w:rPr>
+        <w:t xml:space="preserve"> </w:t>
+      </w:r>
+      <w:r>
+        <w:rPr>
+          <w:lang w:val="en-US"/>
+        </w:rPr>
+        <w:t>Most Near-IR LEDs used in consumer products produce very</w:t>
+      </w:r>
+      <w:r>
+        <w:rPr>
+          <w:lang w:val="en-US"/>
+        </w:rPr>
+        <w:t xml:space="preserve"> </w:t>
+      </w:r>
+      <w:r>
+        <w:rPr>
+          <w:lang w:val="en-US"/>
+        </w:rPr>
+        <w:t>low levels of NIR radiation and pose no threat to the human</w:t>
+      </w:r>
+      <w:r>
+        <w:rPr>
+          <w:lang w:val="en-US"/>
+        </w:rPr>
+        <w:t xml:space="preserve"> </w:t>
+      </w:r>
+      <w:r>
+        <w:rPr>
+          <w:lang w:val="en-US"/>
+        </w:rPr>
+        <w:t>eye. However, under specific conditions and operational modes</w:t>
+      </w:r>
+      <w:r>
+        <w:rPr>
+          <w:lang w:val="en-US"/>
+        </w:rPr>
+        <w:t xml:space="preserve"> </w:t>
+      </w:r>
+      <w:r>
+        <w:rPr>
+          <w:lang w:val="en-US"/>
+        </w:rPr>
+        <w:t>these components may produce sufficient NIR radiation to</w:t>
+      </w:r>
+      <w:r>
+        <w:rPr>
+          <w:lang w:val="en-US"/>
+        </w:rPr>
+        <w:t xml:space="preserve"> </w:t>
+      </w:r>
+      <w:r>
+        <w:rPr>
+          <w:lang w:val="en-US"/>
+        </w:rPr>
+        <w:t>exceed IEC exposure limits.</w:t>
+      </w:r>
+    </w:p>
+    <w:p>
+      <w:pPr>
+        <w:pStyle w:val="ListParagraph"/>
+        <w:numPr>
+          <w:ilvl w:val="0"/>
+          <w:numId w:val="1"/>
+        </w:numPr>
+        <w:rPr>
+          <w:lang w:val="en-US"/>
+        </w:rPr>
+      </w:pPr>
+      <w:r>
+        <w:rPr>
+          <w:lang w:val="en-US"/>
+        </w:rPr>
+        <w:t>The most common Bioeffects caused by excessive NIR exposure</w:t>
+      </w:r>
+      <w:r>
+        <w:rPr>
+          <w:lang w:val="en-US"/>
+        </w:rPr>
+        <w:t xml:space="preserve"> </w:t>
+      </w:r>
+      <w:r>
+        <w:rPr>
+          <w:lang w:val="en-US"/>
+        </w:rPr>
+        <w:t>are Infrared Cataract (also known as "industrial heat cataract,"</w:t>
+      </w:r>
+      <w:r>
+        <w:rPr>
+          <w:lang w:val="en-US"/>
+        </w:rPr>
+        <w:t xml:space="preserve"> </w:t>
+      </w:r>
+      <w:r>
+        <w:rPr>
+          <w:lang w:val="en-US"/>
+        </w:rPr>
+        <w:t>"furnaceman's cataract," or "glassblower's cataract") and Retinal</w:t>
+      </w:r>
+      <w:r>
+        <w:rPr>
+          <w:lang w:val="en-US"/>
+        </w:rPr>
+        <w:t xml:space="preserve"> </w:t>
+      </w:r>
+      <w:r>
+        <w:rPr>
+          <w:lang w:val="en-US"/>
+        </w:rPr>
+        <w:t>Thermal Injury.</w:t>
       </w:r>
     </w:p>
     <w:sectPr>
@@ -1018,7 +1524,6 @@
   <w:style w:type="character" w:default="1" w:styleId="DefaultParagraphFont">
     <w:name w:val="Default Paragraph Font"/>
     <w:uiPriority w:val="1"/>
-    <w:semiHidden/>
     <w:unhideWhenUsed/>
   </w:style>
   <w:style w:type="table" w:default="1" w:styleId="TableNormal">

</xml_diff>